<commit_message>
added SOA and REST Client Info
</commit_message>
<xml_diff>
--- a/doc/SOA.docx
+++ b/doc/SOA.docx
@@ -74,7 +74,9 @@
               <w:tab w:val="right" w:leader="dot" w:pos="9062"/>
             </w:tabs>
             <w:rPr>
+              <w:rFonts w:eastAsiaTheme="minorEastAsia"/>
               <w:noProof/>
+              <w:lang w:eastAsia="de-AT"/>
             </w:rPr>
           </w:pPr>
           <w:r>
@@ -86,7 +88,7 @@
           <w:r>
             <w:fldChar w:fldCharType="separate"/>
           </w:r>
-          <w:hyperlink w:anchor="_Toc417249868" w:history="1">
+          <w:hyperlink w:anchor="_Toc417251908" w:history="1">
             <w:r>
               <w:rPr>
                 <w:rStyle w:val="Hyperlink"/>
@@ -113,7 +115,7 @@
                 <w:noProof/>
                 <w:webHidden/>
               </w:rPr>
-              <w:instrText xml:space="preserve"> PAGEREF _Toc417249868 \h </w:instrText>
+              <w:instrText xml:space="preserve"> PAGEREF _Toc417251908 \h </w:instrText>
             </w:r>
             <w:r>
               <w:rPr>
@@ -151,10 +153,12 @@
               <w:tab w:val="right" w:leader="dot" w:pos="9062"/>
             </w:tabs>
             <w:rPr>
+              <w:rFonts w:eastAsiaTheme="minorEastAsia"/>
               <w:noProof/>
+              <w:lang w:eastAsia="de-AT"/>
             </w:rPr>
           </w:pPr>
-          <w:hyperlink w:anchor="_Toc417249869" w:history="1">
+          <w:hyperlink w:anchor="_Toc417251909" w:history="1">
             <w:r>
               <w:rPr>
                 <w:rStyle w:val="Hyperlink"/>
@@ -181,7 +185,7 @@
                 <w:noProof/>
                 <w:webHidden/>
               </w:rPr>
-              <w:instrText xml:space="preserve"> PAGEREF _Toc417249869 \h </w:instrText>
+              <w:instrText xml:space="preserve"> PAGEREF _Toc417251909 \h </w:instrText>
             </w:r>
             <w:r>
               <w:rPr>
@@ -219,10 +223,12 @@
               <w:tab w:val="right" w:leader="dot" w:pos="9062"/>
             </w:tabs>
             <w:rPr>
+              <w:rFonts w:eastAsiaTheme="minorEastAsia"/>
               <w:noProof/>
+              <w:lang w:eastAsia="de-AT"/>
             </w:rPr>
           </w:pPr>
-          <w:hyperlink w:anchor="_Toc417249870" w:history="1">
+          <w:hyperlink w:anchor="_Toc417251910" w:history="1">
             <w:r>
               <w:rPr>
                 <w:rStyle w:val="Hyperlink"/>
@@ -249,7 +255,7 @@
                 <w:noProof/>
                 <w:webHidden/>
               </w:rPr>
-              <w:instrText xml:space="preserve"> PAGEREF _Toc417249870 \h </w:instrText>
+              <w:instrText xml:space="preserve"> PAGEREF _Toc417251910 \h </w:instrText>
             </w:r>
             <w:r>
               <w:rPr>
@@ -287,10 +293,12 @@
               <w:tab w:val="right" w:leader="dot" w:pos="9062"/>
             </w:tabs>
             <w:rPr>
+              <w:rFonts w:eastAsiaTheme="minorEastAsia"/>
               <w:noProof/>
+              <w:lang w:eastAsia="de-AT"/>
             </w:rPr>
           </w:pPr>
-          <w:hyperlink w:anchor="_Toc417249871" w:history="1">
+          <w:hyperlink w:anchor="_Toc417251911" w:history="1">
             <w:r>
               <w:rPr>
                 <w:rStyle w:val="Hyperlink"/>
@@ -317,7 +325,7 @@
                 <w:noProof/>
                 <w:webHidden/>
               </w:rPr>
-              <w:instrText xml:space="preserve"> PAGEREF _Toc417249871 \h </w:instrText>
+              <w:instrText xml:space="preserve"> PAGEREF _Toc417251911 \h </w:instrText>
             </w:r>
             <w:r>
               <w:rPr>
@@ -355,10 +363,12 @@
               <w:tab w:val="right" w:leader="dot" w:pos="9062"/>
             </w:tabs>
             <w:rPr>
+              <w:rFonts w:eastAsiaTheme="minorEastAsia"/>
               <w:noProof/>
+              <w:lang w:eastAsia="de-AT"/>
             </w:rPr>
           </w:pPr>
-          <w:hyperlink w:anchor="_Toc417249872" w:history="1">
+          <w:hyperlink w:anchor="_Toc417251912" w:history="1">
             <w:r>
               <w:rPr>
                 <w:rStyle w:val="Hyperlink"/>
@@ -385,7 +395,7 @@
                 <w:noProof/>
                 <w:webHidden/>
               </w:rPr>
-              <w:instrText xml:space="preserve"> PAGEREF _Toc417249872 \h </w:instrText>
+              <w:instrText xml:space="preserve"> PAGEREF _Toc417251912 \h </w:instrText>
             </w:r>
             <w:r>
               <w:rPr>
@@ -423,10 +433,12 @@
               <w:tab w:val="right" w:leader="dot" w:pos="9062"/>
             </w:tabs>
             <w:rPr>
+              <w:rFonts w:eastAsiaTheme="minorEastAsia"/>
               <w:noProof/>
+              <w:lang w:eastAsia="de-AT"/>
             </w:rPr>
           </w:pPr>
-          <w:hyperlink w:anchor="_Toc417249873" w:history="1">
+          <w:hyperlink w:anchor="_Toc417251913" w:history="1">
             <w:r>
               <w:rPr>
                 <w:rStyle w:val="Hyperlink"/>
@@ -453,7 +465,7 @@
                 <w:noProof/>
                 <w:webHidden/>
               </w:rPr>
-              <w:instrText xml:space="preserve"> PAGEREF _Toc417249873 \h </w:instrText>
+              <w:instrText xml:space="preserve"> PAGEREF _Toc417251913 \h </w:instrText>
             </w:r>
             <w:r>
               <w:rPr>
@@ -491,10 +503,12 @@
               <w:tab w:val="right" w:leader="dot" w:pos="9062"/>
             </w:tabs>
             <w:rPr>
+              <w:rFonts w:eastAsiaTheme="minorEastAsia"/>
               <w:noProof/>
+              <w:lang w:eastAsia="de-AT"/>
             </w:rPr>
           </w:pPr>
-          <w:hyperlink w:anchor="_Toc417249874" w:history="1">
+          <w:hyperlink w:anchor="_Toc417251914" w:history="1">
             <w:r>
               <w:rPr>
                 <w:rStyle w:val="Hyperlink"/>
@@ -521,7 +535,7 @@
                 <w:noProof/>
                 <w:webHidden/>
               </w:rPr>
-              <w:instrText xml:space="preserve"> PAGEREF _Toc417249874 \h </w:instrText>
+              <w:instrText xml:space="preserve"> PAGEREF _Toc417251914 \h </w:instrText>
             </w:r>
             <w:r>
               <w:rPr>
@@ -559,10 +573,12 @@
               <w:tab w:val="right" w:leader="dot" w:pos="9062"/>
             </w:tabs>
             <w:rPr>
+              <w:rFonts w:eastAsiaTheme="minorEastAsia"/>
               <w:noProof/>
+              <w:lang w:eastAsia="de-AT"/>
             </w:rPr>
           </w:pPr>
-          <w:hyperlink w:anchor="_Toc417249875" w:history="1">
+          <w:hyperlink w:anchor="_Toc417251915" w:history="1">
             <w:r>
               <w:rPr>
                 <w:rStyle w:val="Hyperlink"/>
@@ -589,7 +605,7 @@
                 <w:noProof/>
                 <w:webHidden/>
               </w:rPr>
-              <w:instrText xml:space="preserve"> PAGEREF _Toc417249875 \h </w:instrText>
+              <w:instrText xml:space="preserve"> PAGEREF _Toc417251915 \h </w:instrText>
             </w:r>
             <w:r>
               <w:rPr>
@@ -627,10 +643,12 @@
               <w:tab w:val="right" w:leader="dot" w:pos="9062"/>
             </w:tabs>
             <w:rPr>
+              <w:rFonts w:eastAsiaTheme="minorEastAsia"/>
               <w:noProof/>
+              <w:lang w:eastAsia="de-AT"/>
             </w:rPr>
           </w:pPr>
-          <w:hyperlink w:anchor="_Toc417249876" w:history="1">
+          <w:hyperlink w:anchor="_Toc417251916" w:history="1">
             <w:r>
               <w:rPr>
                 <w:rStyle w:val="Hyperlink"/>
@@ -657,7 +675,7 @@
                 <w:noProof/>
                 <w:webHidden/>
               </w:rPr>
-              <w:instrText xml:space="preserve"> PAGEREF _Toc417249876 \h </w:instrText>
+              <w:instrText xml:space="preserve"> PAGEREF _Toc417251916 \h </w:instrText>
             </w:r>
             <w:r>
               <w:rPr>
@@ -695,10 +713,12 @@
               <w:tab w:val="right" w:leader="dot" w:pos="9062"/>
             </w:tabs>
             <w:rPr>
+              <w:rFonts w:eastAsiaTheme="minorEastAsia"/>
               <w:noProof/>
+              <w:lang w:eastAsia="de-AT"/>
             </w:rPr>
           </w:pPr>
-          <w:hyperlink w:anchor="_Toc417249877" w:history="1">
+          <w:hyperlink w:anchor="_Toc417251917" w:history="1">
             <w:r>
               <w:rPr>
                 <w:rStyle w:val="Hyperlink"/>
@@ -725,7 +745,7 @@
                 <w:noProof/>
                 <w:webHidden/>
               </w:rPr>
-              <w:instrText xml:space="preserve"> PAGEREF _Toc417249877 \h </w:instrText>
+              <w:instrText xml:space="preserve"> PAGEREF _Toc417251917 \h </w:instrText>
             </w:r>
             <w:r>
               <w:rPr>
@@ -763,10 +783,12 @@
               <w:tab w:val="right" w:leader="dot" w:pos="9062"/>
             </w:tabs>
             <w:rPr>
+              <w:rFonts w:eastAsiaTheme="minorEastAsia"/>
               <w:noProof/>
+              <w:lang w:eastAsia="de-AT"/>
             </w:rPr>
           </w:pPr>
-          <w:hyperlink w:anchor="_Toc417249878" w:history="1">
+          <w:hyperlink w:anchor="_Toc417251918" w:history="1">
             <w:r>
               <w:rPr>
                 <w:rStyle w:val="Hyperlink"/>
@@ -793,7 +815,7 @@
                 <w:noProof/>
                 <w:webHidden/>
               </w:rPr>
-              <w:instrText xml:space="preserve"> PAGEREF _Toc417249878 \h </w:instrText>
+              <w:instrText xml:space="preserve"> PAGEREF _Toc417251918 \h </w:instrText>
             </w:r>
             <w:r>
               <w:rPr>
@@ -831,10 +853,12 @@
               <w:tab w:val="right" w:leader="dot" w:pos="9062"/>
             </w:tabs>
             <w:rPr>
+              <w:rFonts w:eastAsiaTheme="minorEastAsia"/>
               <w:noProof/>
+              <w:lang w:eastAsia="de-AT"/>
             </w:rPr>
           </w:pPr>
-          <w:hyperlink w:anchor="_Toc417249879" w:history="1">
+          <w:hyperlink w:anchor="_Toc417251919" w:history="1">
             <w:r>
               <w:rPr>
                 <w:rStyle w:val="Hyperlink"/>
@@ -861,7 +885,7 @@
                 <w:noProof/>
                 <w:webHidden/>
               </w:rPr>
-              <w:instrText xml:space="preserve"> PAGEREF _Toc417249879 \h </w:instrText>
+              <w:instrText xml:space="preserve"> PAGEREF _Toc417251919 \h </w:instrText>
             </w:r>
             <w:r>
               <w:rPr>
@@ -899,10 +923,12 @@
               <w:tab w:val="right" w:leader="dot" w:pos="9062"/>
             </w:tabs>
             <w:rPr>
+              <w:rFonts w:eastAsiaTheme="minorEastAsia"/>
               <w:noProof/>
+              <w:lang w:eastAsia="de-AT"/>
             </w:rPr>
           </w:pPr>
-          <w:hyperlink w:anchor="_Toc417249880" w:history="1">
+          <w:hyperlink w:anchor="_Toc417251920" w:history="1">
             <w:r>
               <w:rPr>
                 <w:rStyle w:val="Hyperlink"/>
@@ -929,7 +955,7 @@
                 <w:noProof/>
                 <w:webHidden/>
               </w:rPr>
-              <w:instrText xml:space="preserve"> PAGEREF _Toc417249880 \h </w:instrText>
+              <w:instrText xml:space="preserve"> PAGEREF _Toc417251920 \h </w:instrText>
             </w:r>
             <w:r>
               <w:rPr>
@@ -967,16 +993,18 @@
               <w:tab w:val="right" w:leader="dot" w:pos="9062"/>
             </w:tabs>
             <w:rPr>
+              <w:rFonts w:eastAsiaTheme="minorEastAsia"/>
               <w:noProof/>
+              <w:lang w:eastAsia="de-AT"/>
             </w:rPr>
           </w:pPr>
-          <w:hyperlink w:anchor="_Toc417249881" w:history="1">
+          <w:hyperlink w:anchor="_Toc417251921" w:history="1">
             <w:r>
               <w:rPr>
                 <w:rStyle w:val="Hyperlink"/>
                 <w:noProof/>
               </w:rPr>
-              <w:t>Build File</w:t>
+              <w:t>Gradle Build File</w:t>
             </w:r>
             <w:r>
               <w:rPr>
@@ -997,7 +1025,7 @@
                 <w:noProof/>
                 <w:webHidden/>
               </w:rPr>
-              <w:instrText xml:space="preserve"> PAGEREF _Toc417249881 \h </w:instrText>
+              <w:instrText xml:space="preserve"> PAGEREF _Toc417251921 \h </w:instrText>
             </w:r>
             <w:r>
               <w:rPr>
@@ -1018,6 +1046,146 @@
                 <w:webHidden/>
               </w:rPr>
               <w:t>6</w:t>
+            </w:r>
+            <w:r>
+              <w:rPr>
+                <w:noProof/>
+                <w:webHidden/>
+              </w:rPr>
+              <w:fldChar w:fldCharType="end"/>
+            </w:r>
+          </w:hyperlink>
+        </w:p>
+        <w:p>
+          <w:pPr>
+            <w:pStyle w:val="Verzeichnis1"/>
+            <w:tabs>
+              <w:tab w:val="right" w:leader="dot" w:pos="9062"/>
+            </w:tabs>
+            <w:rPr>
+              <w:rFonts w:eastAsiaTheme="minorEastAsia"/>
+              <w:noProof/>
+              <w:lang w:eastAsia="de-AT"/>
+            </w:rPr>
+          </w:pPr>
+          <w:hyperlink w:anchor="_Toc417251922" w:history="1">
+            <w:r>
+              <w:rPr>
+                <w:rStyle w:val="Hyperlink"/>
+                <w:noProof/>
+              </w:rPr>
+              <w:t>REST Client</w:t>
+            </w:r>
+            <w:r>
+              <w:rPr>
+                <w:noProof/>
+                <w:webHidden/>
+              </w:rPr>
+              <w:tab/>
+            </w:r>
+            <w:r>
+              <w:rPr>
+                <w:noProof/>
+                <w:webHidden/>
+              </w:rPr>
+              <w:fldChar w:fldCharType="begin"/>
+            </w:r>
+            <w:r>
+              <w:rPr>
+                <w:noProof/>
+                <w:webHidden/>
+              </w:rPr>
+              <w:instrText xml:space="preserve"> PAGEREF _Toc417251922 \h </w:instrText>
+            </w:r>
+            <w:r>
+              <w:rPr>
+                <w:noProof/>
+                <w:webHidden/>
+              </w:rPr>
+            </w:r>
+            <w:r>
+              <w:rPr>
+                <w:noProof/>
+                <w:webHidden/>
+              </w:rPr>
+              <w:fldChar w:fldCharType="separate"/>
+            </w:r>
+            <w:r>
+              <w:rPr>
+                <w:noProof/>
+                <w:webHidden/>
+              </w:rPr>
+              <w:t>7</w:t>
+            </w:r>
+            <w:r>
+              <w:rPr>
+                <w:noProof/>
+                <w:webHidden/>
+              </w:rPr>
+              <w:fldChar w:fldCharType="end"/>
+            </w:r>
+          </w:hyperlink>
+        </w:p>
+        <w:p>
+          <w:pPr>
+            <w:pStyle w:val="Verzeichnis1"/>
+            <w:tabs>
+              <w:tab w:val="right" w:leader="dot" w:pos="9062"/>
+            </w:tabs>
+            <w:rPr>
+              <w:rFonts w:eastAsiaTheme="minorEastAsia"/>
+              <w:noProof/>
+              <w:lang w:eastAsia="de-AT"/>
+            </w:rPr>
+          </w:pPr>
+          <w:hyperlink w:anchor="_Toc417251923" w:history="1">
+            <w:r>
+              <w:rPr>
+                <w:rStyle w:val="Hyperlink"/>
+                <w:noProof/>
+              </w:rPr>
+              <w:t>SOA Client</w:t>
+            </w:r>
+            <w:r>
+              <w:rPr>
+                <w:noProof/>
+                <w:webHidden/>
+              </w:rPr>
+              <w:tab/>
+            </w:r>
+            <w:r>
+              <w:rPr>
+                <w:noProof/>
+                <w:webHidden/>
+              </w:rPr>
+              <w:fldChar w:fldCharType="begin"/>
+            </w:r>
+            <w:r>
+              <w:rPr>
+                <w:noProof/>
+                <w:webHidden/>
+              </w:rPr>
+              <w:instrText xml:space="preserve"> PAGEREF _Toc417251923 \h </w:instrText>
+            </w:r>
+            <w:r>
+              <w:rPr>
+                <w:noProof/>
+                <w:webHidden/>
+              </w:rPr>
+            </w:r>
+            <w:r>
+              <w:rPr>
+                <w:noProof/>
+                <w:webHidden/>
+              </w:rPr>
+              <w:fldChar w:fldCharType="separate"/>
+            </w:r>
+            <w:r>
+              <w:rPr>
+                <w:noProof/>
+                <w:webHidden/>
+              </w:rPr>
+              <w:t>7</w:t>
             </w:r>
             <w:r>
               <w:rPr>
@@ -1059,7 +1227,7 @@
       <w:pPr>
         <w:pStyle w:val="berschrift1"/>
       </w:pPr>
-      <w:bookmarkStart w:id="1" w:name="_Toc417249868"/>
+      <w:bookmarkStart w:id="1" w:name="_Toc417251908"/>
       <w:r>
         <w:lastRenderedPageBreak/>
         <w:t>Projektstruktur</w:t>
@@ -1070,7 +1238,7 @@
       <w:pPr>
         <w:pStyle w:val="berschrift2"/>
       </w:pPr>
-      <w:bookmarkStart w:id="2" w:name="_Toc417249869"/>
+      <w:bookmarkStart w:id="2" w:name="_Toc417251909"/>
       <w:r>
         <w:t xml:space="preserve">Embedded </w:t>
       </w:r>
@@ -1187,7 +1355,7 @@
       <w:pPr>
         <w:pStyle w:val="berschrift2"/>
       </w:pPr>
-      <w:bookmarkStart w:id="3" w:name="_Toc417249870"/>
+      <w:bookmarkStart w:id="3" w:name="_Toc417251910"/>
       <w:r>
         <w:t>Interface und REST</w:t>
       </w:r>
@@ -2407,7 +2575,7 @@
       <w:pPr>
         <w:pStyle w:val="berschrift2"/>
       </w:pPr>
-      <w:bookmarkStart w:id="4" w:name="_Toc417249871"/>
+      <w:bookmarkStart w:id="4" w:name="_Toc417251911"/>
       <w:r>
         <w:t>SOA</w:t>
       </w:r>
@@ -2451,7 +2619,7 @@
       <w:pPr>
         <w:pStyle w:val="berschrift2"/>
       </w:pPr>
-      <w:bookmarkStart w:id="5" w:name="_Toc417249872"/>
+      <w:bookmarkStart w:id="5" w:name="_Toc417251912"/>
       <w:r>
         <w:lastRenderedPageBreak/>
         <w:t>Datenbankmodell</w:t>
@@ -2506,7 +2674,7 @@
       <w:pPr>
         <w:pStyle w:val="berschrift1"/>
       </w:pPr>
-      <w:bookmarkStart w:id="6" w:name="_Toc417249873"/>
+      <w:bookmarkStart w:id="6" w:name="_Toc417251913"/>
       <w:proofErr w:type="spellStart"/>
       <w:r>
         <w:t>Persistierung</w:t>
@@ -2583,7 +2751,7 @@
       <w:pPr>
         <w:pStyle w:val="berschrift1"/>
       </w:pPr>
-      <w:bookmarkStart w:id="7" w:name="_Toc417249874"/>
+      <w:bookmarkStart w:id="7" w:name="_Toc417251914"/>
       <w:r>
         <w:lastRenderedPageBreak/>
         <w:t>REST</w:t>
@@ -3633,7 +3801,7 @@
       <w:pPr>
         <w:pStyle w:val="berschrift2"/>
       </w:pPr>
-      <w:bookmarkStart w:id="8" w:name="_Toc417249875"/>
+      <w:bookmarkStart w:id="8" w:name="_Toc417251915"/>
       <w:proofErr w:type="spellStart"/>
       <w:r>
         <w:t>Intellij</w:t>
@@ -3756,7 +3924,7 @@
       <w:pPr>
         <w:pStyle w:val="berschrift1"/>
       </w:pPr>
-      <w:bookmarkStart w:id="9" w:name="_Toc417249876"/>
+      <w:bookmarkStart w:id="9" w:name="_Toc417251916"/>
       <w:r>
         <w:lastRenderedPageBreak/>
         <w:t xml:space="preserve">SOA </w:t>
@@ -3784,7 +3952,7 @@
       <w:pPr>
         <w:pStyle w:val="berschrift2"/>
       </w:pPr>
-      <w:bookmarkStart w:id="10" w:name="_Toc417249877"/>
+      <w:bookmarkStart w:id="10" w:name="_Toc417251917"/>
       <w:r>
         <w:t>Erstellen eines Interfaces</w:t>
       </w:r>
@@ -3987,7 +4155,7 @@
       <w:pPr>
         <w:pStyle w:val="berschrift2"/>
       </w:pPr>
-      <w:bookmarkStart w:id="11" w:name="_Toc417249878"/>
+      <w:bookmarkStart w:id="11" w:name="_Toc417251918"/>
       <w:r>
         <w:t>Implementierung des Interfaces</w:t>
       </w:r>
@@ -4257,7 +4425,7 @@
       <w:pPr>
         <w:pStyle w:val="berschrift2"/>
       </w:pPr>
-      <w:bookmarkStart w:id="12" w:name="_Toc417249879"/>
+      <w:bookmarkStart w:id="12" w:name="_Toc417251919"/>
       <w:r>
         <w:t xml:space="preserve">Generierung der </w:t>
       </w:r>
@@ -4407,7 +4575,7 @@
       <w:pPr>
         <w:pStyle w:val="berschrift2"/>
       </w:pPr>
-      <w:bookmarkStart w:id="13" w:name="_Toc417249880"/>
+      <w:bookmarkStart w:id="13" w:name="_Toc417251920"/>
       <w:proofErr w:type="spellStart"/>
       <w:r>
         <w:t>Intellij</w:t>
@@ -4505,7 +4673,15 @@
       <w:pPr>
         <w:pStyle w:val="berschrift1"/>
       </w:pPr>
-      <w:bookmarkStart w:id="14" w:name="_Toc417249881"/>
+      <w:bookmarkStart w:id="14" w:name="_Toc417251921"/>
+      <w:proofErr w:type="spellStart"/>
+      <w:r>
+        <w:t>Gradle</w:t>
+      </w:r>
+      <w:proofErr w:type="spellEnd"/>
+      <w:r>
+        <w:t xml:space="preserve"> </w:t>
+      </w:r>
       <w:proofErr w:type="spellStart"/>
       <w:r>
         <w:t>Build</w:t>
@@ -4515,6 +4691,19 @@
         <w:t xml:space="preserve"> File</w:t>
       </w:r>
       <w:bookmarkEnd w:id="14"/>
+    </w:p>
+    <w:p>
+      <w:r>
+        <w:t xml:space="preserve">Um ein Systemunabhängiges bauen des Projekts zu gewährleisten wird </w:t>
+      </w:r>
+      <w:proofErr w:type="spellStart"/>
+      <w:r>
+        <w:t>gradle</w:t>
+      </w:r>
+      <w:proofErr w:type="spellEnd"/>
+      <w:r>
+        <w:t xml:space="preserve"> benutzt.</w:t>
+      </w:r>
     </w:p>
     <w:p>
       <w:pPr>
@@ -5664,6 +5853,34 @@
     </w:p>
     <w:p/>
     <w:p/>
+    <w:p/>
+    <w:p/>
+    <w:p/>
+    <w:p/>
+    <w:p/>
+    <w:p/>
+    <w:p>
+      <w:pPr>
+        <w:pStyle w:val="berschrift1"/>
+      </w:pPr>
+      <w:bookmarkStart w:id="15" w:name="_Toc417251922"/>
+      <w:r>
+        <w:lastRenderedPageBreak/>
+        <w:t>REST Client</w:t>
+      </w:r>
+      <w:bookmarkEnd w:id="15"/>
+    </w:p>
+    <w:p/>
+    <w:p>
+      <w:pPr>
+        <w:pStyle w:val="berschrift1"/>
+      </w:pPr>
+      <w:bookmarkStart w:id="16" w:name="_Toc417251923"/>
+      <w:r>
+        <w:t>SOA Client</w:t>
+      </w:r>
+      <w:bookmarkEnd w:id="16"/>
+    </w:p>
     <w:p/>
     <w:p/>
     <w:p/>
@@ -5766,7 +5983,7 @@
                 <w:bCs/>
                 <w:noProof/>
               </w:rPr>
-              <w:t>6</w:t>
+              <w:t>7</w:t>
             </w:r>
             <w:r>
               <w:rPr>
@@ -5814,7 +6031,7 @@
                 <w:bCs/>
                 <w:noProof/>
               </w:rPr>
-              <w:t>6</w:t>
+              <w:t>7</w:t>
             </w:r>
             <w:r>
               <w:rPr>
@@ -6849,7 +7066,7 @@
 </file>
 
 <file path=customXml/itemProps1.xml><?xml version="1.0" encoding="utf-8"?>
-<ds:datastoreItem xmlns:ds="http://schemas.openxmlformats.org/officeDocument/2006/customXml" ds:itemID="{143AB831-06B6-4B12-BF58-31CEECF73F2A}">
+<ds:datastoreItem xmlns:ds="http://schemas.openxmlformats.org/officeDocument/2006/customXml" ds:itemID="{50D2DD4D-4B18-492A-B3C1-14466FE89E88}">
   <ds:schemaRefs>
     <ds:schemaRef ds:uri="http://schemas.openxmlformats.org/officeDocument/2006/bibliography"/>
   </ds:schemaRefs>

</xml_diff>